<commit_message>
added vividscript to git.
vividscript is a custom scripted language in progress to replace c# scripts.
</commit_message>
<xml_diff>
--- a/docs/Vivid Editor IDEAS.docx
+++ b/docs/Vivid Editor IDEAS.docx
@@ -175,6 +175,45 @@
           <w:rFonts w:ascii="Calibri" w:eastAsia="Calibri" w:hAnsi="Calibri" w:cs="Calibri"/>
         </w:rPr>
         <w:t xml:space="preserve"> – bake all/selected entities into a pre-transformed mesh.</w:t>
+      </w:r>
+    </w:p>
+    <w:p>
+      <w:pPr>
+        <w:rPr>
+          <w:rFonts w:ascii="Calibri" w:eastAsia="Calibri" w:hAnsi="Calibri" w:cs="Calibri"/>
+        </w:rPr>
+      </w:pPr>
+      <w:r>
+        <w:rPr>
+          <w:rFonts w:ascii="Calibri" w:eastAsia="Calibri" w:hAnsi="Calibri" w:cs="Calibri"/>
+        </w:rPr>
+        <w:t>-Speech ideas, input/output.</w:t>
+      </w:r>
+    </w:p>
+    <w:p>
+      <w:pPr>
+        <w:rPr>
+          <w:rFonts w:ascii="Calibri" w:eastAsia="Calibri" w:hAnsi="Calibri" w:cs="Calibri"/>
+        </w:rPr>
+      </w:pPr>
+      <w:r>
+        <w:rPr>
+          <w:rFonts w:ascii="Calibri" w:eastAsia="Calibri" w:hAnsi="Calibri" w:cs="Calibri"/>
+        </w:rPr>
+        <w:t>- 3D RTS – War game.</w:t>
+      </w:r>
+    </w:p>
+    <w:p>
+      <w:pPr>
+        <w:rPr>
+          <w:rFonts w:ascii="Calibri" w:eastAsia="Calibri" w:hAnsi="Calibri" w:cs="Calibri"/>
+        </w:rPr>
+      </w:pPr>
+      <w:r>
+        <w:rPr>
+          <w:rFonts w:ascii="Calibri" w:eastAsia="Calibri" w:hAnsi="Calibri" w:cs="Calibri"/>
+        </w:rPr>
+        <w:t>- 3D Adventure game – set camera positions to simulate the feel of classic 2d adventure games.</w:t>
       </w:r>
       <w:bookmarkStart w:id="0" w:name="_GoBack"/>
       <w:bookmarkEnd w:id="0"/>

</xml_diff>

<commit_message>
expressions for numbers/strings working
fairly safe, avoids potential mis-matches automatically. sub-expressions () are also working.
</commit_message>
<xml_diff>
--- a/docs/Vivid Editor IDEAS.docx
+++ b/docs/Vivid Editor IDEAS.docx
@@ -247,6 +247,73 @@
           <w:rFonts w:ascii="Calibri" w:eastAsia="Calibri" w:hAnsi="Calibri" w:cs="Calibri"/>
         </w:rPr>
         <w:t xml:space="preserve"> scheme</w:t>
+      </w:r>
+    </w:p>
+    <w:p>
+      <w:pPr>
+        <w:rPr>
+          <w:rFonts w:ascii="Calibri" w:eastAsia="Calibri" w:hAnsi="Calibri" w:cs="Calibri"/>
+        </w:rPr>
+      </w:pPr>
+      <w:r>
+        <w:rPr>
+          <w:rFonts w:ascii="Calibri" w:eastAsia="Calibri" w:hAnsi="Calibri" w:cs="Calibri"/>
+        </w:rPr>
+        <w:t>Active Code Links – preview of meshes/pics/sounds within ide.</w:t>
+      </w:r>
+    </w:p>
+    <w:p>
+      <w:pPr>
+        <w:rPr>
+          <w:rFonts w:ascii="Calibri" w:eastAsia="Calibri" w:hAnsi="Calibri" w:cs="Calibri"/>
+        </w:rPr>
+      </w:pPr>
+      <w:r>
+        <w:rPr>
+          <w:rFonts w:ascii="Calibri" w:eastAsia="Calibri" w:hAnsi="Calibri" w:cs="Calibri"/>
+        </w:rPr>
+        <w:t xml:space="preserve">-Global </w:t>
+      </w:r>
+      <w:proofErr w:type="spellStart"/>
+      <w:r>
+        <w:rPr>
+          <w:rFonts w:ascii="Calibri" w:eastAsia="Calibri" w:hAnsi="Calibri" w:cs="Calibri"/>
+        </w:rPr>
+        <w:t>var</w:t>
+      </w:r>
+      <w:proofErr w:type="spellEnd"/>
+      <w:r>
+        <w:rPr>
+          <w:rFonts w:ascii="Calibri" w:eastAsia="Calibri" w:hAnsi="Calibri" w:cs="Calibri"/>
+        </w:rPr>
+        <w:t>/</w:t>
+      </w:r>
+      <w:proofErr w:type="spellStart"/>
+      <w:r>
+        <w:rPr>
+          <w:rFonts w:ascii="Calibri" w:eastAsia="Calibri" w:hAnsi="Calibri" w:cs="Calibri"/>
+        </w:rPr>
+        <w:t>func</w:t>
+      </w:r>
+      <w:proofErr w:type="spellEnd"/>
+      <w:r>
+        <w:rPr>
+          <w:rFonts w:ascii="Calibri" w:eastAsia="Calibri" w:hAnsi="Calibri" w:cs="Calibri"/>
+        </w:rPr>
+        <w:t xml:space="preserve"> searches built into the engine.</w:t>
+      </w:r>
+    </w:p>
+    <w:p>
+      <w:pPr>
+        <w:rPr>
+          <w:rFonts w:ascii="Calibri" w:eastAsia="Calibri" w:hAnsi="Calibri" w:cs="Calibri"/>
+        </w:rPr>
+      </w:pPr>
+      <w:r>
+        <w:rPr>
+          <w:rFonts w:ascii="Calibri" w:eastAsia="Calibri" w:hAnsi="Calibri" w:cs="Calibri"/>
+        </w:rPr>
+        <w:t>-linker search engine – quick save/check of last 10 or so searched for vars.</w:t>
       </w:r>
       <w:bookmarkStart w:id="0" w:name="_GoBack"/>
       <w:bookmarkEnd w:id="0"/>

</xml_diff>

<commit_message>
vividscript progress going great.
</commit_message>
<xml_diff>
--- a/docs/Vivid Editor IDEAS.docx
+++ b/docs/Vivid Editor IDEAS.docx
@@ -314,6 +314,46 @@
           <w:rFonts w:ascii="Calibri" w:eastAsia="Calibri" w:hAnsi="Calibri" w:cs="Calibri"/>
         </w:rPr>
         <w:t>-linker search engine – quick save/check of last 10 or so searched for vars.</w:t>
+      </w:r>
+    </w:p>
+    <w:p>
+      <w:pPr>
+        <w:rPr>
+          <w:rFonts w:ascii="Calibri" w:eastAsia="Calibri" w:hAnsi="Calibri" w:cs="Calibri"/>
+        </w:rPr>
+      </w:pPr>
+      <w:r>
+        <w:rPr>
+          <w:rFonts w:ascii="Calibri" w:eastAsia="Calibri" w:hAnsi="Calibri" w:cs="Calibri"/>
+        </w:rPr>
+        <w:t xml:space="preserve">- Forbidden – A world bans tech and art from the masses. You play someone who </w:t>
+      </w:r>
+      <w:proofErr w:type="spellStart"/>
+      <w:r>
+        <w:rPr>
+          <w:rFonts w:ascii="Calibri" w:eastAsia="Calibri" w:hAnsi="Calibri" w:cs="Calibri"/>
+        </w:rPr>
+        <w:t>disagres</w:t>
+      </w:r>
+      <w:proofErr w:type="spellEnd"/>
+      <w:r>
+        <w:rPr>
+          <w:rFonts w:ascii="Calibri" w:eastAsia="Calibri" w:hAnsi="Calibri" w:cs="Calibri"/>
+        </w:rPr>
+        <w:t>.</w:t>
+      </w:r>
+    </w:p>
+    <w:p>
+      <w:pPr>
+        <w:rPr>
+          <w:rFonts w:ascii="Calibri" w:eastAsia="Calibri" w:hAnsi="Calibri" w:cs="Calibri"/>
+        </w:rPr>
+      </w:pPr>
+      <w:r>
+        <w:rPr>
+          <w:rFonts w:ascii="Calibri" w:eastAsia="Calibri" w:hAnsi="Calibri" w:cs="Calibri"/>
+        </w:rPr>
+        <w:t>-Battle flow – indicate areas of interest, such as team needs help, enemy in this area etc.</w:t>
       </w:r>
       <w:bookmarkStart w:id="0" w:name="_GoBack"/>
       <w:bookmarkEnd w:id="0"/>

</xml_diff>

<commit_message>
while construct working. expressions progress.
</commit_message>
<xml_diff>
--- a/docs/Vivid Editor IDEAS.docx
+++ b/docs/Vivid Editor IDEAS.docx
@@ -354,6 +354,88 @@
           <w:rFonts w:ascii="Calibri" w:eastAsia="Calibri" w:hAnsi="Calibri" w:cs="Calibri"/>
         </w:rPr>
         <w:t>-Battle flow – indicate areas of interest, such as team needs help, enemy in this area etc.</w:t>
+      </w:r>
+    </w:p>
+    <w:p>
+      <w:pPr>
+        <w:rPr>
+          <w:rFonts w:ascii="Calibri" w:eastAsia="Calibri" w:hAnsi="Calibri" w:cs="Calibri"/>
+        </w:rPr>
+      </w:pPr>
+      <w:r>
+        <w:rPr>
+          <w:rFonts w:ascii="Calibri" w:eastAsia="Calibri" w:hAnsi="Calibri" w:cs="Calibri"/>
+        </w:rPr>
+        <w:t xml:space="preserve">- High Speed code sections that blend </w:t>
+      </w:r>
+      <w:proofErr w:type="spellStart"/>
+      <w:r>
+        <w:rPr>
+          <w:rFonts w:ascii="Calibri" w:eastAsia="Calibri" w:hAnsi="Calibri" w:cs="Calibri"/>
+        </w:rPr>
+        <w:t>asm</w:t>
+      </w:r>
+      <w:proofErr w:type="spellEnd"/>
+      <w:r>
+        <w:rPr>
+          <w:rFonts w:ascii="Calibri" w:eastAsia="Calibri" w:hAnsi="Calibri" w:cs="Calibri"/>
+        </w:rPr>
+        <w:t>/</w:t>
+      </w:r>
+      <w:proofErr w:type="spellStart"/>
+      <w:r>
+        <w:rPr>
+          <w:rFonts w:ascii="Calibri" w:eastAsia="Calibri" w:hAnsi="Calibri" w:cs="Calibri"/>
+        </w:rPr>
+        <w:t>c++</w:t>
+      </w:r>
+      <w:proofErr w:type="spellEnd"/>
+      <w:r>
+        <w:rPr>
+          <w:rFonts w:ascii="Calibri" w:eastAsia="Calibri" w:hAnsi="Calibri" w:cs="Calibri"/>
+        </w:rPr>
+        <w:t>/</w:t>
+      </w:r>
+      <w:proofErr w:type="spellStart"/>
+      <w:r>
+        <w:rPr>
+          <w:rFonts w:ascii="Calibri" w:eastAsia="Calibri" w:hAnsi="Calibri" w:cs="Calibri"/>
+        </w:rPr>
+        <w:t>glsl</w:t>
+      </w:r>
+      <w:proofErr w:type="spellEnd"/>
+      <w:r>
+        <w:rPr>
+          <w:rFonts w:ascii="Calibri" w:eastAsia="Calibri" w:hAnsi="Calibri" w:cs="Calibri"/>
+        </w:rPr>
+        <w:t>/</w:t>
+      </w:r>
+      <w:proofErr w:type="spellStart"/>
+      <w:r>
+        <w:rPr>
+          <w:rFonts w:ascii="Calibri" w:eastAsia="Calibri" w:hAnsi="Calibri" w:cs="Calibri"/>
+        </w:rPr>
+        <w:t>opencl</w:t>
+      </w:r>
+      <w:proofErr w:type="spellEnd"/>
+      <w:r>
+        <w:rPr>
+          <w:rFonts w:ascii="Calibri" w:eastAsia="Calibri" w:hAnsi="Calibri" w:cs="Calibri"/>
+        </w:rPr>
+        <w:t xml:space="preserve"> code in one easy to use format.</w:t>
+      </w:r>
+    </w:p>
+    <w:p>
+      <w:pPr>
+        <w:rPr>
+          <w:rFonts w:ascii="Calibri" w:eastAsia="Calibri" w:hAnsi="Calibri" w:cs="Calibri"/>
+        </w:rPr>
+      </w:pPr>
+      <w:r>
+        <w:rPr>
+          <w:rFonts w:ascii="Calibri" w:eastAsia="Calibri" w:hAnsi="Calibri" w:cs="Calibri"/>
+        </w:rPr>
+        <w:t>- Interactive tutorials within the ide.</w:t>
       </w:r>
       <w:bookmarkStart w:id="0" w:name="_GoBack"/>
       <w:bookmarkEnd w:id="0"/>

</xml_diff>

<commit_message>
lots of progress with the scripting language.
it now has for/while/if constructs working perfectly.
</commit_message>
<xml_diff>
--- a/docs/Vivid Editor IDEAS.docx
+++ b/docs/Vivid Editor IDEAS.docx
@@ -436,6 +436,33 @@
           <w:rFonts w:ascii="Calibri" w:eastAsia="Calibri" w:hAnsi="Calibri" w:cs="Calibri"/>
         </w:rPr>
         <w:t>- Interactive tutorials within the ide.</w:t>
+      </w:r>
+    </w:p>
+    <w:p>
+      <w:pPr>
+        <w:rPr>
+          <w:rFonts w:ascii="Calibri" w:eastAsia="Calibri" w:hAnsi="Calibri" w:cs="Calibri"/>
+        </w:rPr>
+      </w:pPr>
+      <w:r>
+        <w:rPr>
+          <w:rFonts w:ascii="Calibri" w:eastAsia="Calibri" w:hAnsi="Calibri" w:cs="Calibri"/>
+        </w:rPr>
+        <w:t>- Skill Level (</w:t>
+      </w:r>
+      <w:proofErr w:type="spellStart"/>
+      <w:r>
+        <w:rPr>
+          <w:rFonts w:ascii="Calibri" w:eastAsia="Calibri" w:hAnsi="Calibri" w:cs="Calibri"/>
+        </w:rPr>
+        <w:t>Beginner,Good</w:t>
+      </w:r>
+      <w:proofErr w:type="spellEnd"/>
+      <w:r>
+        <w:rPr>
+          <w:rFonts w:ascii="Calibri" w:eastAsia="Calibri" w:hAnsi="Calibri" w:cs="Calibri"/>
+        </w:rPr>
+        <w:t>, Pro)</w:t>
       </w:r>
       <w:bookmarkStart w:id="0" w:name="_GoBack"/>
       <w:bookmarkEnd w:id="0"/>

</xml_diff>

<commit_message>
Begun work on FusionIDE - new ide for the engine
This isn't a new engine, just changing to a custom ui powered ide, instead of the win-form one.
</commit_message>
<xml_diff>
--- a/docs/Vivid Editor IDEAS.docx
+++ b/docs/Vivid Editor IDEAS.docx
@@ -451,6 +451,7 @@
         <w:t>- Skill Level (</w:t>
       </w:r>
       <w:proofErr w:type="spellStart"/>
+      <w:proofErr w:type="gramStart"/>
       <w:r>
         <w:rPr>
           <w:rFonts w:ascii="Calibri" w:eastAsia="Calibri" w:hAnsi="Calibri" w:cs="Calibri"/>
@@ -458,11 +459,45 @@
         <w:t>Beginner,Good</w:t>
       </w:r>
       <w:proofErr w:type="spellEnd"/>
+      <w:proofErr w:type="gramEnd"/>
       <w:r>
         <w:rPr>
           <w:rFonts w:ascii="Calibri" w:eastAsia="Calibri" w:hAnsi="Calibri" w:cs="Calibri"/>
         </w:rPr>
         <w:t>, Pro)</w:t>
+      </w:r>
+    </w:p>
+    <w:p>
+      <w:pPr>
+        <w:rPr>
+          <w:rFonts w:ascii="Calibri" w:eastAsia="Calibri" w:hAnsi="Calibri" w:cs="Calibri"/>
+        </w:rPr>
+      </w:pPr>
+      <w:r>
+        <w:rPr>
+          <w:rFonts w:ascii="Calibri" w:eastAsia="Calibri" w:hAnsi="Calibri" w:cs="Calibri"/>
+        </w:rPr>
+        <w:t>-Code patterns/traces.</w:t>
+      </w:r>
+      <w:r>
+        <w:rPr>
+          <w:rFonts w:ascii="Calibri" w:eastAsia="Calibri" w:hAnsi="Calibri" w:cs="Calibri"/>
+        </w:rPr>
+        <w:t xml:space="preserve"> </w:t>
+      </w:r>
+      <w:proofErr w:type="spellStart"/>
+      <w:r>
+        <w:rPr>
+          <w:rFonts w:ascii="Calibri" w:eastAsia="Calibri" w:hAnsi="Calibri" w:cs="Calibri"/>
+        </w:rPr>
+        <w:t>Tracable</w:t>
+      </w:r>
+      <w:proofErr w:type="spellEnd"/>
+      <w:r>
+        <w:rPr>
+          <w:rFonts w:ascii="Calibri" w:eastAsia="Calibri" w:hAnsi="Calibri" w:cs="Calibri"/>
+        </w:rPr>
+        <w:t xml:space="preserve"> Code Tags.</w:t>
       </w:r>
       <w:bookmarkStart w:id="0" w:name="_GoBack"/>
       <w:bookmarkEnd w:id="0"/>

</xml_diff>

<commit_message>
wokring on ide background menus. thy're dynamic.
</commit_message>
<xml_diff>
--- a/docs/Vivid Editor IDEAS.docx
+++ b/docs/Vivid Editor IDEAS.docx
@@ -498,6 +498,46 @@
           <w:rFonts w:ascii="Calibri" w:eastAsia="Calibri" w:hAnsi="Calibri" w:cs="Calibri"/>
         </w:rPr>
         <w:t xml:space="preserve"> Code Tags.</w:t>
+      </w:r>
+    </w:p>
+    <w:p>
+      <w:pPr>
+        <w:rPr>
+          <w:rFonts w:ascii="Calibri" w:eastAsia="Calibri" w:hAnsi="Calibri" w:cs="Calibri"/>
+        </w:rPr>
+      </w:pPr>
+      <w:r>
+        <w:rPr>
+          <w:rFonts w:ascii="Calibri" w:eastAsia="Calibri" w:hAnsi="Calibri" w:cs="Calibri"/>
+        </w:rPr>
+        <w:t>-</w:t>
+      </w:r>
+      <w:proofErr w:type="spellStart"/>
+      <w:r>
+        <w:rPr>
+          <w:rFonts w:ascii="Calibri" w:eastAsia="Calibri" w:hAnsi="Calibri" w:cs="Calibri"/>
+        </w:rPr>
+        <w:t>Electic</w:t>
+      </w:r>
+      <w:proofErr w:type="spellEnd"/>
+      <w:r>
+        <w:rPr>
+          <w:rFonts w:ascii="Calibri" w:eastAsia="Calibri" w:hAnsi="Calibri" w:cs="Calibri"/>
+        </w:rPr>
+        <w:t xml:space="preserve"> grid bg.</w:t>
+      </w:r>
+    </w:p>
+    <w:p>
+      <w:pPr>
+        <w:rPr>
+          <w:rFonts w:ascii="Calibri" w:eastAsia="Calibri" w:hAnsi="Calibri" w:cs="Calibri"/>
+        </w:rPr>
+      </w:pPr>
+      <w:r>
+        <w:rPr>
+          <w:rFonts w:ascii="Calibri" w:eastAsia="Calibri" w:hAnsi="Calibri" w:cs="Calibri"/>
+        </w:rPr>
+        <w:t>- Lit box map bg.</w:t>
       </w:r>
       <w:bookmarkStart w:id="0" w:name="_GoBack"/>
       <w:bookmarkEnd w:id="0"/>

</xml_diff>

<commit_message>
more progress on vividscript
</commit_message>
<xml_diff>
--- a/docs/Vivid Editor IDEAS.docx
+++ b/docs/Vivid Editor IDEAS.docx
@@ -572,11 +572,31 @@
           <w:rFonts w:ascii="Calibri" w:eastAsia="Calibri" w:hAnsi="Calibri" w:cs="Calibri"/>
         </w:rPr>
       </w:pPr>
+      <w:proofErr w:type="spellStart"/>
       <w:r>
         <w:rPr>
           <w:rFonts w:ascii="Calibri" w:eastAsia="Calibri" w:hAnsi="Calibri" w:cs="Calibri"/>
         </w:rPr>
         <w:t>FuturePunk</w:t>
+      </w:r>
+      <w:proofErr w:type="spellEnd"/>
+    </w:p>
+    <w:p>
+      <w:pPr>
+        <w:pStyle w:val="ListParagraph"/>
+        <w:numPr>
+          <w:ilvl w:val="0"/>
+          <w:numId w:val="2"/>
+        </w:numPr>
+        <w:rPr>
+          <w:rFonts w:ascii="Calibri" w:eastAsia="Calibri" w:hAnsi="Calibri" w:cs="Calibri"/>
+        </w:rPr>
+      </w:pPr>
+      <w:r>
+        <w:rPr>
+          <w:rFonts w:ascii="Calibri" w:eastAsia="Calibri" w:hAnsi="Calibri" w:cs="Calibri"/>
+        </w:rPr>
+        <w:t>TimeForm</w:t>
       </w:r>
       <w:bookmarkStart w:id="0" w:name="_GoBack"/>
       <w:bookmarkEnd w:id="0"/>

</xml_diff>

<commit_message>
No work today, just commiting last night's work..just a few lines..
</commit_message>
<xml_diff>
--- a/docs/Vivid Editor IDEAS.docx
+++ b/docs/Vivid Editor IDEAS.docx
@@ -849,6 +849,32 @@
           <w:shd w:fill="auto" w:val="clear"/>
         </w:rPr>
         <w:t xml:space="preserve">-CL - Data Structres/Input Buffers based on chains of said said structures and output structures/chains of them.</w:t>
+      </w:r>
+    </w:p>
+    <w:p>
+      <w:pPr>
+        <w:spacing w:before="0" w:after="160" w:line="259"/>
+        <w:ind w:right="0" w:left="360" w:firstLine="0"/>
+        <w:jc w:val="left"/>
+        <w:rPr>
+          <w:rFonts w:ascii="Calibri" w:hAnsi="Calibri" w:cs="Calibri" w:eastAsia="Calibri"/>
+          <w:color w:val="auto"/>
+          <w:spacing w:val="0"/>
+          <w:position w:val="0"/>
+          <w:sz w:val="22"/>
+          <w:shd w:fill="auto" w:val="clear"/>
+        </w:rPr>
+      </w:pPr>
+      <w:r>
+        <w:rPr>
+          <w:rFonts w:ascii="Calibri" w:hAnsi="Calibri" w:cs="Calibri" w:eastAsia="Calibri"/>
+          <w:color w:val="auto"/>
+          <w:spacing w:val="0"/>
+          <w:position w:val="0"/>
+          <w:sz w:val="22"/>
+          <w:shd w:fill="auto" w:val="clear"/>
+        </w:rPr>
+        <w:t xml:space="preserve">- Platform/API agnostic back-end, to open up support for other graphic apis and platforms, including uwp/xbox one dev mode.</w:t>
       </w:r>
     </w:p>
   </w:body>

</xml_diff>